<commit_message>
Commit at  9:25:40.15  22.09.2023 - last test .gitignore
</commit_message>
<xml_diff>
--- a/4_Diari/2023-09-22_gioele.chiodoni.docx
+++ b/4_Diari/2023-09-22_gioele.chiodoni.docx
@@ -167,13 +167,27 @@
           </w:tcPr>
           <w:p>
             <w:pPr>
+              <w:pStyle w:val="Paragrafoelenco"/>
+              <w:numPr>
+                <w:ilvl w:val="0"/>
+                <w:numId w:val="21"/>
+              </w:numPr>
               <w:rPr>
                 <w:rFonts w:ascii="Arial" w:hAnsi="Arial" w:cs="Arial"/>
               </w:rPr>
             </w:pPr>
+            <w:r>
+              <w:rPr>
+                <w:rFonts w:ascii="Arial" w:hAnsi="Arial" w:cs="Arial"/>
+              </w:rPr>
+              <w:t xml:space="preserve">Creato il .gitignore che ignora a cartella .obsidian e i file ~$*.docx che crea word. </w:t>
+            </w:r>
           </w:p>
         </w:tc>
       </w:tr>
+      <w:bookmarkEnd w:id="0"/>
+      <w:bookmarkEnd w:id="1"/>
+      <w:bookmarkEnd w:id="2"/>
     </w:tbl>
     <w:p>
       <w:pPr>
@@ -181,10 +195,6 @@
           <w:rFonts w:ascii="Arial" w:hAnsi="Arial" w:cs="Arial"/>
         </w:rPr>
       </w:pPr>
-      <w:bookmarkStart w:id="3" w:name="_GoBack"/>
-      <w:bookmarkEnd w:id="0"/>
-      <w:bookmarkEnd w:id="1"/>
-      <w:bookmarkEnd w:id="2"/>
     </w:p>
     <w:tbl>
       <w:tblPr>
@@ -201,7 +211,6 @@
             <w:tcW w:w="9854" w:type="dxa"/>
             <w:shd w:val="clear" w:color="auto" w:fill="D9D9D9" w:themeFill="background1" w:themeFillShade="D9"/>
           </w:tcPr>
-          <w:bookmarkEnd w:id="3"/>
           <w:p>
             <w:pPr>
               <w:rPr>
@@ -224,6 +233,37 @@
           </w:tcPr>
           <w:p>
             <w:pPr>
+              <w:pStyle w:val="Paragrafoelenco"/>
+              <w:numPr>
+                <w:ilvl w:val="0"/>
+                <w:numId w:val="21"/>
+              </w:numPr>
+              <w:rPr>
+                <w:rFonts w:ascii="Arial" w:hAnsi="Arial" w:cs="Arial"/>
+              </w:rPr>
+            </w:pPr>
+            <w:r>
+              <w:rPr>
+                <w:rFonts w:ascii="Arial" w:hAnsi="Arial" w:cs="Arial"/>
+              </w:rPr>
+              <w:t>Per creare il file .gitignore ho dovuto imparare la sintassi e per cancellare i file che non volevo su GitHub ma erano già sati cancellati ho dovuto usare il comando git</w:t>
+            </w:r>
+            <w:bookmarkStart w:id="3" w:name="_GoBack"/>
+            <w:bookmarkEnd w:id="3"/>
+            <w:r>
+              <w:rPr>
+                <w:rFonts w:ascii="Arial" w:hAnsi="Arial" w:cs="Arial"/>
+              </w:rPr>
+              <w:t xml:space="preserve"> pull.</w:t>
+            </w:r>
+          </w:p>
+          <w:p>
+            <w:pPr>
+              <w:pStyle w:val="Paragrafoelenco"/>
+              <w:numPr>
+                <w:ilvl w:val="0"/>
+                <w:numId w:val="21"/>
+              </w:numPr>
               <w:rPr>
                 <w:rFonts w:ascii="Arial" w:hAnsi="Arial" w:cs="Arial"/>
               </w:rPr>
@@ -2135,6 +2175,118 @@
     </w:lvl>
   </w:abstractNum>
   <w:abstractNum w:abstractNumId="14" w15:restartNumberingAfterBreak="0">
+    <w:nsid w:val="5A845003"/>
+    <w:multiLevelType w:val="hybridMultilevel"/>
+    <w:tmpl w:val="B9BC1B28"/>
+    <w:lvl w:ilvl="0" w:tplc="7E38986A">
+      <w:numFmt w:val="bullet"/>
+      <w:lvlText w:val="-"/>
+      <w:lvlJc w:val="left"/>
+      <w:pPr>
+        <w:ind w:left="720" w:hanging="360"/>
+      </w:pPr>
+      <w:rPr>
+        <w:rFonts w:ascii="Arial" w:eastAsiaTheme="minorHAnsi" w:hAnsi="Arial" w:cs="Arial" w:hint="default"/>
+      </w:rPr>
+    </w:lvl>
+    <w:lvl w:ilvl="1" w:tplc="08100003" w:tentative="1">
+      <w:start w:val="1"/>
+      <w:numFmt w:val="bullet"/>
+      <w:lvlText w:val="o"/>
+      <w:lvlJc w:val="left"/>
+      <w:pPr>
+        <w:ind w:left="1440" w:hanging="360"/>
+      </w:pPr>
+      <w:rPr>
+        <w:rFonts w:ascii="Courier New" w:hAnsi="Courier New" w:cs="Courier New" w:hint="default"/>
+      </w:rPr>
+    </w:lvl>
+    <w:lvl w:ilvl="2" w:tplc="08100005" w:tentative="1">
+      <w:start w:val="1"/>
+      <w:numFmt w:val="bullet"/>
+      <w:lvlText w:val=""/>
+      <w:lvlJc w:val="left"/>
+      <w:pPr>
+        <w:ind w:left="2160" w:hanging="360"/>
+      </w:pPr>
+      <w:rPr>
+        <w:rFonts w:ascii="Wingdings" w:hAnsi="Wingdings" w:hint="default"/>
+      </w:rPr>
+    </w:lvl>
+    <w:lvl w:ilvl="3" w:tplc="08100001" w:tentative="1">
+      <w:start w:val="1"/>
+      <w:numFmt w:val="bullet"/>
+      <w:lvlText w:val=""/>
+      <w:lvlJc w:val="left"/>
+      <w:pPr>
+        <w:ind w:left="2880" w:hanging="360"/>
+      </w:pPr>
+      <w:rPr>
+        <w:rFonts w:ascii="Symbol" w:hAnsi="Symbol" w:hint="default"/>
+      </w:rPr>
+    </w:lvl>
+    <w:lvl w:ilvl="4" w:tplc="08100003" w:tentative="1">
+      <w:start w:val="1"/>
+      <w:numFmt w:val="bullet"/>
+      <w:lvlText w:val="o"/>
+      <w:lvlJc w:val="left"/>
+      <w:pPr>
+        <w:ind w:left="3600" w:hanging="360"/>
+      </w:pPr>
+      <w:rPr>
+        <w:rFonts w:ascii="Courier New" w:hAnsi="Courier New" w:cs="Courier New" w:hint="default"/>
+      </w:rPr>
+    </w:lvl>
+    <w:lvl w:ilvl="5" w:tplc="08100005" w:tentative="1">
+      <w:start w:val="1"/>
+      <w:numFmt w:val="bullet"/>
+      <w:lvlText w:val=""/>
+      <w:lvlJc w:val="left"/>
+      <w:pPr>
+        <w:ind w:left="4320" w:hanging="360"/>
+      </w:pPr>
+      <w:rPr>
+        <w:rFonts w:ascii="Wingdings" w:hAnsi="Wingdings" w:hint="default"/>
+      </w:rPr>
+    </w:lvl>
+    <w:lvl w:ilvl="6" w:tplc="08100001" w:tentative="1">
+      <w:start w:val="1"/>
+      <w:numFmt w:val="bullet"/>
+      <w:lvlText w:val=""/>
+      <w:lvlJc w:val="left"/>
+      <w:pPr>
+        <w:ind w:left="5040" w:hanging="360"/>
+      </w:pPr>
+      <w:rPr>
+        <w:rFonts w:ascii="Symbol" w:hAnsi="Symbol" w:hint="default"/>
+      </w:rPr>
+    </w:lvl>
+    <w:lvl w:ilvl="7" w:tplc="08100003" w:tentative="1">
+      <w:start w:val="1"/>
+      <w:numFmt w:val="bullet"/>
+      <w:lvlText w:val="o"/>
+      <w:lvlJc w:val="left"/>
+      <w:pPr>
+        <w:ind w:left="5760" w:hanging="360"/>
+      </w:pPr>
+      <w:rPr>
+        <w:rFonts w:ascii="Courier New" w:hAnsi="Courier New" w:cs="Courier New" w:hint="default"/>
+      </w:rPr>
+    </w:lvl>
+    <w:lvl w:ilvl="8" w:tplc="08100005" w:tentative="1">
+      <w:start w:val="1"/>
+      <w:numFmt w:val="bullet"/>
+      <w:lvlText w:val=""/>
+      <w:lvlJc w:val="left"/>
+      <w:pPr>
+        <w:ind w:left="6480" w:hanging="360"/>
+      </w:pPr>
+      <w:rPr>
+        <w:rFonts w:ascii="Wingdings" w:hAnsi="Wingdings" w:hint="default"/>
+      </w:rPr>
+    </w:lvl>
+  </w:abstractNum>
+  <w:abstractNum w:abstractNumId="15" w15:restartNumberingAfterBreak="0">
     <w:nsid w:val="61C87B25"/>
     <w:multiLevelType w:val="hybridMultilevel"/>
     <w:tmpl w:val="6FA21976"/>
@@ -2247,7 +2399,7 @@
       </w:rPr>
     </w:lvl>
   </w:abstractNum>
-  <w:abstractNum w:abstractNumId="15" w15:restartNumberingAfterBreak="0">
+  <w:abstractNum w:abstractNumId="16" w15:restartNumberingAfterBreak="0">
     <w:nsid w:val="621D43F7"/>
     <w:multiLevelType w:val="hybridMultilevel"/>
     <w:tmpl w:val="E1BA4850"/>
@@ -2360,7 +2512,7 @@
       </w:rPr>
     </w:lvl>
   </w:abstractNum>
-  <w:abstractNum w:abstractNumId="16" w15:restartNumberingAfterBreak="0">
+  <w:abstractNum w:abstractNumId="17" w15:restartNumberingAfterBreak="0">
     <w:nsid w:val="657763C8"/>
     <w:multiLevelType w:val="hybridMultilevel"/>
     <w:tmpl w:val="94F87C5A"/>
@@ -2473,7 +2625,7 @@
       </w:rPr>
     </w:lvl>
   </w:abstractNum>
-  <w:abstractNum w:abstractNumId="17" w15:restartNumberingAfterBreak="0">
+  <w:abstractNum w:abstractNumId="18" w15:restartNumberingAfterBreak="0">
     <w:nsid w:val="6AFC21B1"/>
     <w:multiLevelType w:val="hybridMultilevel"/>
     <w:tmpl w:val="ABCC59D8"/>
@@ -2585,7 +2737,7 @@
       </w:rPr>
     </w:lvl>
   </w:abstractNum>
-  <w:abstractNum w:abstractNumId="18" w15:restartNumberingAfterBreak="0">
+  <w:abstractNum w:abstractNumId="19" w15:restartNumberingAfterBreak="0">
     <w:nsid w:val="74DB59D8"/>
     <w:multiLevelType w:val="hybridMultilevel"/>
     <w:tmpl w:val="E334E25C"/>
@@ -2698,7 +2850,7 @@
       </w:rPr>
     </w:lvl>
   </w:abstractNum>
-  <w:abstractNum w:abstractNumId="19" w15:restartNumberingAfterBreak="0">
+  <w:abstractNum w:abstractNumId="20" w15:restartNumberingAfterBreak="0">
     <w:nsid w:val="7DC25969"/>
     <w:multiLevelType w:val="hybridMultilevel"/>
     <w:tmpl w:val="49A4B118"/>
@@ -2788,25 +2940,25 @@
     </w:lvl>
   </w:abstractNum>
   <w:num w:numId="1">
-    <w:abstractNumId w:val="14"/>
+    <w:abstractNumId w:val="15"/>
   </w:num>
   <w:num w:numId="2">
     <w:abstractNumId w:val="12"/>
   </w:num>
   <w:num w:numId="3">
-    <w:abstractNumId w:val="15"/>
+    <w:abstractNumId w:val="16"/>
   </w:num>
   <w:num w:numId="4">
     <w:abstractNumId w:val="4"/>
   </w:num>
   <w:num w:numId="5">
-    <w:abstractNumId w:val="18"/>
+    <w:abstractNumId w:val="19"/>
   </w:num>
   <w:num w:numId="6">
     <w:abstractNumId w:val="1"/>
   </w:num>
   <w:num w:numId="7">
-    <w:abstractNumId w:val="16"/>
+    <w:abstractNumId w:val="17"/>
   </w:num>
   <w:num w:numId="8">
     <w:abstractNumId w:val="8"/>
@@ -2836,16 +2988,19 @@
     <w:abstractNumId w:val="11"/>
   </w:num>
   <w:num w:numId="17">
-    <w:abstractNumId w:val="19"/>
+    <w:abstractNumId w:val="20"/>
   </w:num>
   <w:num w:numId="18">
     <w:abstractNumId w:val="9"/>
   </w:num>
   <w:num w:numId="19">
-    <w:abstractNumId w:val="17"/>
+    <w:abstractNumId w:val="18"/>
   </w:num>
   <w:num w:numId="20">
     <w:abstractNumId w:val="2"/>
+  </w:num>
+  <w:num w:numId="21">
+    <w:abstractNumId w:val="14"/>
   </w:num>
 </w:numbering>
 </file>
@@ -3767,6 +3922,13 @@
     <w:pitch w:val="variable"/>
     <w:sig w:usb0="00000000" w:usb1="10000000" w:usb2="00000000" w:usb3="00000000" w:csb0="80000000" w:csb1="00000000"/>
   </w:font>
+  <w:font w:name="Arial">
+    <w:panose1 w:val="020B0604020202020204"/>
+    <w:charset w:val="00"/>
+    <w:family w:val="swiss"/>
+    <w:pitch w:val="variable"/>
+    <w:sig w:usb0="E0002EFF" w:usb1="C000785B" w:usb2="00000009" w:usb3="00000000" w:csb0="000001FF" w:csb1="00000000"/>
+  </w:font>
   <w:font w:name="Tahoma">
     <w:panose1 w:val="020B0604030504040204"/>
     <w:charset w:val="00"/>
@@ -3780,13 +3942,6 @@
     <w:family w:val="roman"/>
     <w:pitch w:val="variable"/>
     <w:sig w:usb0="E00006FF" w:usb1="420024FF" w:usb2="02000000" w:usb3="00000000" w:csb0="0000019F" w:csb1="00000000"/>
-  </w:font>
-  <w:font w:name="Arial">
-    <w:panose1 w:val="020B0604020202020204"/>
-    <w:charset w:val="00"/>
-    <w:family w:val="swiss"/>
-    <w:pitch w:val="variable"/>
-    <w:sig w:usb0="E0002EFF" w:usb1="C000785B" w:usb2="00000009" w:usb3="00000000" w:csb0="000001FF" w:csb1="00000000"/>
   </w:font>
   <w:font w:name="Calibri Light">
     <w:panose1 w:val="020F0302020204030204"/>
@@ -3852,6 +4007,7 @@
     <w:rsid w:val="004576F0"/>
     <w:rsid w:val="00465B6E"/>
     <w:rsid w:val="004B235F"/>
+    <w:rsid w:val="004E2265"/>
     <w:rsid w:val="004E2C9B"/>
     <w:rsid w:val="004E6B5D"/>
     <w:rsid w:val="004F7A60"/>
@@ -4734,7 +4890,7 @@
 </file>
 
 <file path=customXml/itemProps1.xml><?xml version="1.0" encoding="utf-8"?>
-<ds:datastoreItem xmlns:ds="http://schemas.openxmlformats.org/officeDocument/2006/customXml" ds:itemID="{D94260B3-257A-4D1E-83F7-A0D4DBE1BF6F}">
+<ds:datastoreItem xmlns:ds="http://schemas.openxmlformats.org/officeDocument/2006/customXml" ds:itemID="{9D11AD1B-52B8-4735-A56B-09E6B83941B4}">
   <ds:schemaRefs>
     <ds:schemaRef ds:uri="http://schemas.openxmlformats.org/officeDocument/2006/bibliography"/>
   </ds:schemaRefs>

</xml_diff>

<commit_message>
Commit at 11:31:57.80  22.09.2023 - last on mattinata
</commit_message>
<xml_diff>
--- a/4_Diari/2023-09-22_gioele.chiodoni.docx
+++ b/4_Diari/2023-09-22_gioele.chiodoni.docx
@@ -180,8 +180,73 @@
               <w:rPr>
                 <w:rFonts w:ascii="Arial" w:hAnsi="Arial" w:cs="Arial"/>
               </w:rPr>
-              <w:t xml:space="preserve">Creato il .gitignore che ignora a cartella .obsidian e i file ~$*.docx che crea word. </w:t>
+              <w:t xml:space="preserve">Creato </w:t>
             </w:r>
+            <w:proofErr w:type="gramStart"/>
+            <w:r>
+              <w:rPr>
+                <w:rFonts w:ascii="Arial" w:hAnsi="Arial" w:cs="Arial"/>
+              </w:rPr>
+              <w:t>il .gitignore</w:t>
+            </w:r>
+            <w:proofErr w:type="gramEnd"/>
+            <w:r>
+              <w:rPr>
+                <w:rFonts w:ascii="Arial" w:hAnsi="Arial" w:cs="Arial"/>
+              </w:rPr>
+              <w:t xml:space="preserve"> che ignora a cartella .obsidian e i file ~$*.docx che crea word. </w:t>
+            </w:r>
+          </w:p>
+          <w:p>
+            <w:pPr>
+              <w:pStyle w:val="Paragrafoelenco"/>
+              <w:numPr>
+                <w:ilvl w:val="0"/>
+                <w:numId w:val="21"/>
+              </w:numPr>
+              <w:rPr>
+                <w:rFonts w:ascii="Arial" w:hAnsi="Arial" w:cs="Arial"/>
+              </w:rPr>
+            </w:pPr>
+            <w:r>
+              <w:rPr>
+                <w:rFonts w:ascii="Arial" w:hAnsi="Arial" w:cs="Arial"/>
+              </w:rPr>
+              <w:t>Scelta dello strumento di disegno</w:t>
+            </w:r>
+          </w:p>
+          <w:p>
+            <w:pPr>
+              <w:pStyle w:val="Paragrafoelenco"/>
+              <w:numPr>
+                <w:ilvl w:val="0"/>
+                <w:numId w:val="21"/>
+              </w:numPr>
+              <w:rPr>
+                <w:rFonts w:ascii="Arial" w:hAnsi="Arial" w:cs="Arial"/>
+              </w:rPr>
+            </w:pPr>
+            <w:r>
+              <w:rPr>
+                <w:rFonts w:ascii="Arial" w:hAnsi="Arial" w:cs="Arial"/>
+              </w:rPr>
+              <w:t>Strumento di disegno rettangolo</w:t>
+            </w:r>
+            <w:r>
+              <w:rPr>
+                <w:rFonts w:ascii="Arial" w:hAnsi="Arial" w:cs="Arial"/>
+              </w:rPr>
+              <w:t xml:space="preserve"> </w:t>
+            </w:r>
+            <w:hyperlink r:id="rId8" w:history="1">
+              <w:r>
+                <w:rPr>
+                  <w:rStyle w:val="Collegamentoipertestuale"/>
+                  <w:rFonts w:ascii="Arial" w:hAnsi="Arial" w:cs="Arial"/>
+                </w:rPr>
+                <w:t>link</w:t>
+              </w:r>
+            </w:hyperlink>
           </w:p>
         </w:tc>
       </w:tr>
@@ -246,15 +311,7 @@
               <w:rPr>
                 <w:rFonts w:ascii="Arial" w:hAnsi="Arial" w:cs="Arial"/>
               </w:rPr>
-              <w:t>Per creare il file .gitignore ho dovuto imparare la sintassi e per cancellare i file che non volevo su GitHub ma erano già sati cancellati ho dovuto usare il comando git</w:t>
-            </w:r>
-            <w:bookmarkStart w:id="3" w:name="_GoBack"/>
-            <w:bookmarkEnd w:id="3"/>
-            <w:r>
-              <w:rPr>
-                <w:rFonts w:ascii="Arial" w:hAnsi="Arial" w:cs="Arial"/>
-              </w:rPr>
-              <w:t xml:space="preserve"> pull.</w:t>
+              <w:t>Per creare il file .gitignore ho dovuto imparare la sintassi e per cancellare i file che non volevo su GitHub ma erano già sati cancellati ho dovuto usare il comando git pull.</w:t>
             </w:r>
           </w:p>
           <w:p>
@@ -268,6 +325,30 @@
                 <w:rFonts w:ascii="Arial" w:hAnsi="Arial" w:cs="Arial"/>
               </w:rPr>
             </w:pPr>
+            <w:r>
+              <w:rPr>
+                <w:rFonts w:ascii="Arial" w:hAnsi="Arial" w:cs="Arial"/>
+              </w:rPr>
+              <w:t>Per poter scegliere lo strumento di disegno ho avuto qualche problema su mettere il controllo. Alla fine sono riuscito mettendolo all’interno delle azioni da fare nel EventListener.</w:t>
+            </w:r>
+          </w:p>
+          <w:p>
+            <w:pPr>
+              <w:pStyle w:val="Paragrafoelenco"/>
+              <w:numPr>
+                <w:ilvl w:val="0"/>
+                <w:numId w:val="21"/>
+              </w:numPr>
+              <w:rPr>
+                <w:rFonts w:ascii="Arial" w:hAnsi="Arial" w:cs="Arial"/>
+              </w:rPr>
+            </w:pPr>
+            <w:r>
+              <w:rPr>
+                <w:rFonts w:ascii="Arial" w:hAnsi="Arial" w:cs="Arial"/>
+              </w:rPr>
+              <w:t xml:space="preserve">Per disegnare il rettangolo e farlo vedere in tempo reale ogni volta devo cancellare tutto il canvas. Soluzione: salvare ogni volta tutti gli elementi e ridisegnarli. </w:t>
+            </w:r>
           </w:p>
         </w:tc>
       </w:tr>
@@ -372,6 +453,14 @@
                 <w:rFonts w:ascii="Arial" w:hAnsi="Arial" w:cs="Arial"/>
               </w:rPr>
             </w:pPr>
+            <w:r>
+              <w:rPr>
+                <w:rFonts w:ascii="Arial" w:hAnsi="Arial" w:cs="Arial"/>
+              </w:rPr>
+              <w:t>Pomeriggio: salvare gli oggetti e ridisegnarli senza perdere tutto quando disegno il rettangolo. Strumento cerchi</w:t>
+            </w:r>
+            <w:bookmarkStart w:id="3" w:name="_GoBack"/>
+            <w:bookmarkEnd w:id="3"/>
           </w:p>
         </w:tc>
       </w:tr>
@@ -384,8 +473,8 @@
       </w:pPr>
     </w:p>
     <w:sectPr>
-      <w:headerReference w:type="default" r:id="rId8"/>
-      <w:footerReference w:type="default" r:id="rId9"/>
+      <w:headerReference w:type="default" r:id="rId9"/>
+      <w:footerReference w:type="default" r:id="rId10"/>
       <w:pgSz w:w="11906" w:h="16838"/>
       <w:pgMar w:top="1135" w:right="1134" w:bottom="993" w:left="1134" w:header="708" w:footer="314" w:gutter="0"/>
       <w:cols w:space="708"/>
@@ -3846,6 +3935,18 @@
       <w:lang w:eastAsia="it-CH"/>
     </w:rPr>
   </w:style>
+  <w:style w:type="character" w:styleId="Menzionenonrisolta">
+    <w:name w:val="Unresolved Mention"/>
+    <w:basedOn w:val="Carpredefinitoparagrafo"/>
+    <w:uiPriority w:val="99"/>
+    <w:semiHidden/>
+    <w:unhideWhenUsed/>
+    <w:rsid w:val="00434BA0"/>
+    <w:rPr>
+      <w:color w:val="605E5C"/>
+      <w:shd w:val="clear" w:color="auto" w:fill="E1DFDD"/>
+    </w:rPr>
+  </w:style>
 </w:styles>
 </file>
 
@@ -4007,13 +4108,13 @@
     <w:rsid w:val="004576F0"/>
     <w:rsid w:val="00465B6E"/>
     <w:rsid w:val="004B235F"/>
-    <w:rsid w:val="004E2265"/>
     <w:rsid w:val="004E2C9B"/>
     <w:rsid w:val="004E6B5D"/>
     <w:rsid w:val="004F7A60"/>
     <w:rsid w:val="00515C71"/>
     <w:rsid w:val="00540959"/>
     <w:rsid w:val="00580D3A"/>
+    <w:rsid w:val="00584E7A"/>
     <w:rsid w:val="00594413"/>
     <w:rsid w:val="005B2EF9"/>
     <w:rsid w:val="005D27BB"/>
@@ -4890,7 +4991,7 @@
 </file>
 
 <file path=customXml/itemProps1.xml><?xml version="1.0" encoding="utf-8"?>
-<ds:datastoreItem xmlns:ds="http://schemas.openxmlformats.org/officeDocument/2006/customXml" ds:itemID="{9D11AD1B-52B8-4735-A56B-09E6B83941B4}">
+<ds:datastoreItem xmlns:ds="http://schemas.openxmlformats.org/officeDocument/2006/customXml" ds:itemID="{5029C7BE-5CCC-4723-9C3C-3F38FF21824C}">
   <ds:schemaRefs>
     <ds:schemaRef ds:uri="http://schemas.openxmlformats.org/officeDocument/2006/bibliography"/>
   </ds:schemaRefs>

</xml_diff>

<commit_message>
Commit at 15:42:56.06  22.09.2023 - strumento rettangolo e redraw (ultimo push del pomeriggio)
</commit_message>
<xml_diff>
--- a/4_Diari/2023-09-22_gioele.chiodoni.docx
+++ b/4_Diari/2023-09-22_gioele.chiodoni.docx
@@ -247,6 +247,8 @@
                 <w:t>link</w:t>
               </w:r>
             </w:hyperlink>
+            <w:bookmarkStart w:id="3" w:name="_GoBack"/>
+            <w:bookmarkEnd w:id="3"/>
           </w:p>
         </w:tc>
       </w:tr>
@@ -350,6 +352,60 @@
               <w:t xml:space="preserve">Per disegnare il rettangolo e farlo vedere in tempo reale ogni volta devo cancellare tutto il canvas. Soluzione: salvare ogni volta tutti gli elementi e ridisegnarli. </w:t>
             </w:r>
           </w:p>
+          <w:p>
+            <w:pPr>
+              <w:pStyle w:val="Paragrafoelenco"/>
+              <w:numPr>
+                <w:ilvl w:val="0"/>
+                <w:numId w:val="21"/>
+              </w:numPr>
+              <w:rPr>
+                <w:rFonts w:ascii="Arial" w:hAnsi="Arial" w:cs="Arial"/>
+              </w:rPr>
+            </w:pPr>
+            <w:r>
+              <w:rPr>
+                <w:rFonts w:ascii="Arial" w:hAnsi="Arial" w:cs="Arial"/>
+              </w:rPr>
+              <w:t xml:space="preserve">Per ridisegnare tutti gli elementi </w:t>
+            </w:r>
+            <w:r>
+              <w:rPr>
+                <w:rFonts w:ascii="Arial" w:hAnsi="Arial" w:cs="Arial"/>
+              </w:rPr>
+              <w:t xml:space="preserve">dopo averli cancellati </w:t>
+            </w:r>
+            <w:r>
+              <w:rPr>
+                <w:rFonts w:ascii="Arial" w:hAnsi="Arial" w:cs="Arial"/>
+              </w:rPr>
+              <w:t xml:space="preserve">ho dovuto </w:t>
+            </w:r>
+            <w:r>
+              <w:rPr>
+                <w:rFonts w:ascii="Arial" w:hAnsi="Arial" w:cs="Arial"/>
+              </w:rPr>
+              <w:t>tenere traccia</w:t>
+            </w:r>
+            <w:r>
+              <w:rPr>
+                <w:rFonts w:ascii="Arial" w:hAnsi="Arial" w:cs="Arial"/>
+              </w:rPr>
+              <w:t xml:space="preserve"> tutti i dati</w:t>
+            </w:r>
+            <w:r>
+              <w:rPr>
+                <w:rFonts w:ascii="Arial" w:hAnsi="Arial" w:cs="Arial"/>
+              </w:rPr>
+              <w:t xml:space="preserve"> necessari</w:t>
+            </w:r>
+            <w:r>
+              <w:rPr>
+                <w:rFonts w:ascii="Arial" w:hAnsi="Arial" w:cs="Arial"/>
+              </w:rPr>
+              <w:t xml:space="preserve"> di ogni oggetto e poi ad ogni classe aggiungere la funzione reDraw che permette di ridisegnare l’oggetto. Poi ho dovuto creare una funzione reDrawAll per ridisegnare tutti gli oggetti.</w:t>
+            </w:r>
+          </w:p>
         </w:tc>
       </w:tr>
     </w:tbl>
@@ -401,6 +457,12 @@
                 <w:rFonts w:ascii="Arial" w:hAnsi="Arial" w:cs="Arial"/>
               </w:rPr>
             </w:pPr>
+            <w:r>
+              <w:rPr>
+                <w:rFonts w:ascii="Arial" w:hAnsi="Arial" w:cs="Arial"/>
+              </w:rPr>
+              <w:t>In linea con il programma</w:t>
+            </w:r>
           </w:p>
         </w:tc>
       </w:tr>
@@ -457,10 +519,14 @@
               <w:rPr>
                 <w:rFonts w:ascii="Arial" w:hAnsi="Arial" w:cs="Arial"/>
               </w:rPr>
-              <w:t>Pomeriggio: salvare gli oggetti e ridisegnarli senza perdere tutto quando disegno il rettangolo. Strumento cerchi</w:t>
+              <w:t>Creare lo strumento cerchio e lo strumento secchiello</w:t>
             </w:r>
-            <w:bookmarkStart w:id="3" w:name="_GoBack"/>
-            <w:bookmarkEnd w:id="3"/>
+            <w:r>
+              <w:rPr>
+                <w:rFonts w:ascii="Arial" w:hAnsi="Arial" w:cs="Arial"/>
+              </w:rPr>
+              <w:t>.</w:t>
+            </w:r>
           </w:p>
         </w:tc>
       </w:tr>
@@ -4078,6 +4144,7 @@
     <w:rsid w:val="00092592"/>
     <w:rsid w:val="000B454E"/>
     <w:rsid w:val="000B47BC"/>
+    <w:rsid w:val="000C68B0"/>
     <w:rsid w:val="000E0CC5"/>
     <w:rsid w:val="000F117C"/>
     <w:rsid w:val="001101C0"/>
@@ -4991,7 +5058,7 @@
 </file>
 
 <file path=customXml/itemProps1.xml><?xml version="1.0" encoding="utf-8"?>
-<ds:datastoreItem xmlns:ds="http://schemas.openxmlformats.org/officeDocument/2006/customXml" ds:itemID="{5029C7BE-5CCC-4723-9C3C-3F38FF21824C}">
+<ds:datastoreItem xmlns:ds="http://schemas.openxmlformats.org/officeDocument/2006/customXml" ds:itemID="{79701A7D-03EA-4560-A889-E1E93509DC34}">
   <ds:schemaRefs>
     <ds:schemaRef ds:uri="http://schemas.openxmlformats.org/officeDocument/2006/bibliography"/>
   </ds:schemaRefs>

</xml_diff>